<commit_message>
updated documentation and added pdf
</commit_message>
<xml_diff>
--- a/2023-24_Projektmunka_I._Dokumentáció_2-es_csapat.docx
+++ b/2023-24_Projektmunka_I._Dokumentáció_2-es_csapat.docx
@@ -183,6 +183,7 @@
             <w:r>
               <w:rPr>
                 <w:rFonts w:ascii="Fira Mono Medium" w:hAnsi="Fira Mono Medium" w:cs="Arial"/>
+                <w:noProof/>
                 <w:webHidden/>
               </w:rPr>
               <w:t>2</w:t>
@@ -250,6 +251,7 @@
             <w:r>
               <w:rPr>
                 <w:rFonts w:ascii="Fira Mono Medium" w:hAnsi="Fira Mono Medium" w:cs="Arial"/>
+                <w:noProof/>
                 <w:webHidden/>
               </w:rPr>
               <w:t>3</w:t>
@@ -317,6 +319,7 @@
             <w:r>
               <w:rPr>
                 <w:rFonts w:ascii="Fira Mono Medium" w:hAnsi="Fira Mono Medium" w:cs="Arial"/>
+                <w:noProof/>
                 <w:webHidden/>
               </w:rPr>
               <w:t>4</w:t>
@@ -384,6 +387,7 @@
             <w:r>
               <w:rPr>
                 <w:rFonts w:ascii="Fira Mono Medium" w:hAnsi="Fira Mono Medium" w:cs="Arial"/>
+                <w:noProof/>
                 <w:webHidden/>
               </w:rPr>
               <w:t>5</w:t>
@@ -451,6 +455,7 @@
             <w:r>
               <w:rPr>
                 <w:rFonts w:ascii="Fira Mono Medium" w:hAnsi="Fira Mono Medium" w:cs="Arial"/>
+                <w:noProof/>
                 <w:webHidden/>
               </w:rPr>
               <w:t>6</w:t>
@@ -518,6 +523,7 @@
             <w:r>
               <w:rPr>
                 <w:rFonts w:ascii="Fira Mono Medium" w:hAnsi="Fira Mono Medium" w:cs="Arial"/>
+                <w:noProof/>
                 <w:webHidden/>
               </w:rPr>
               <w:t>7</w:t>
@@ -546,6 +552,7 @@
         <w:pStyle w:val="Cmsor1"/>
         <w:keepLines w:val="0"/>
         <w:pageBreakBefore/>
+        <w:spacing w:after="720"/>
       </w:pPr>
       <w:bookmarkStart w:id="1" w:name="_Toc159674915"/>
       <w:r>
@@ -1025,12 +1032,12 @@
         <w:t>az alábbi grafika szemlélteti:</w:t>
       </w:r>
     </w:p>
+    <w:bookmarkStart w:id="2" w:name="_Toc159674916"/>
     <w:p>
       <w:pPr>
         <w:pStyle w:val="Cmsor1"/>
         <w:spacing w:before="120" w:after="720"/>
       </w:pPr>
-      <w:bookmarkStart w:id="2" w:name="_Toc159674916"/>
       <w:r>
         <w:rPr>
           <w:rFonts w:cs="Arial"/>
@@ -2066,6 +2073,7 @@
       <w:pPr>
         <w:pStyle w:val="Cmsor1"/>
         <w:pageBreakBefore/>
+        <w:spacing w:after="720"/>
       </w:pPr>
       <w:bookmarkStart w:id="5" w:name="_Toc159674919"/>
       <w:r>
@@ -2078,7 +2086,9 @@
       <w:r>
         <w:t>, működése</w:t>
       </w:r>
+      <w:bookmarkStart w:id="6" w:name="_GoBack"/>
       <w:bookmarkEnd w:id="5"/>
+      <w:bookmarkEnd w:id="6"/>
     </w:p>
     <w:p>
       <w:pPr>
@@ -2138,9 +2148,10 @@
                           <w:p>
                             <w:pPr>
                               <w:pStyle w:val="Kpalrs"/>
-                              <w:jc w:val="center"/>
+                              <w:jc w:val="both"/>
                               <w:rPr>
                                 <w:rFonts w:ascii="Fira Mono Medium" w:hAnsi="Fira Mono Medium" w:cs="Arial"/>
+                                <w:color w:val="000000" w:themeColor="text1"/>
                                 <w:sz w:val="16"/>
                                 <w:szCs w:val="16"/>
                               </w:rPr>
@@ -2148,6 +2159,7 @@
                             <w:r>
                               <w:rPr>
                                 <w:rFonts w:ascii="Fira Mono Medium" w:hAnsi="Fira Mono Medium"/>
+                                <w:color w:val="000000" w:themeColor="text1"/>
                                 <w:sz w:val="16"/>
                                 <w:szCs w:val="16"/>
                               </w:rPr>
@@ -2176,15 +2188,20 @@
           </mc:Choice>
           <mc:Fallback>
             <w:pict>
-              <v:shape w14:anchorId="359F74F7" id="Szövegdoboz 2" o:spid="_x0000_s1040" type="#_x0000_t202" style="position:absolute;left:0;text-align:left;margin-left:97.85pt;margin-top:316.5pt;width:149.05pt;height:.05pt;z-index:251678720;visibility:visible;mso-wrap-style:square;mso-width-percent:0;mso-height-percent:0;mso-wrap-distance-left:9pt;mso-wrap-distance-top:0;mso-wrap-distance-right:9pt;mso-wrap-distance-bottom:0;mso-position-horizontal:right;mso-position-horizontal-relative:margin;mso-position-vertical:absolute;mso-position-vertical-relative:text;mso-width-percent:0;mso-height-percent:0;mso-width-relative:margin;mso-height-relative:margin;v-text-anchor:top" o:gfxdata="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" stroked="f">
+              <v:shapetype w14:anchorId="359F74F7" id="_x0000_t202" coordsize="21600,21600" o:spt="202" path="m,l,21600r21600,l21600,xe">
+                <v:stroke joinstyle="miter"/>
+                <v:path gradientshapeok="t" o:connecttype="rect"/>
+              </v:shapetype>
+              <v:shape id="Szövegdoboz 2" o:spid="_x0000_s1040" type="#_x0000_t202" style="position:absolute;left:0;text-align:left;margin-left:97.85pt;margin-top:316.5pt;width:149.05pt;height:.05pt;z-index:251678720;visibility:visible;mso-wrap-style:square;mso-width-percent:0;mso-height-percent:0;mso-wrap-distance-left:9pt;mso-wrap-distance-top:0;mso-wrap-distance-right:9pt;mso-wrap-distance-bottom:0;mso-position-horizontal:right;mso-position-horizontal-relative:margin;mso-position-vertical:absolute;mso-position-vertical-relative:text;mso-width-percent:0;mso-height-percent:0;mso-width-relative:margin;mso-height-relative:margin;v-text-anchor:top" o:gfxdata="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" stroked="f">
                 <v:textbox style="mso-fit-shape-to-text:t" inset="0,0,0,0">
                   <w:txbxContent>
                     <w:p>
                       <w:pPr>
                         <w:pStyle w:val="Kpalrs"/>
-                        <w:jc w:val="center"/>
+                        <w:jc w:val="both"/>
                         <w:rPr>
                           <w:rFonts w:ascii="Fira Mono Medium" w:hAnsi="Fira Mono Medium" w:cs="Arial"/>
+                          <w:color w:val="000000" w:themeColor="text1"/>
                           <w:sz w:val="16"/>
                           <w:szCs w:val="16"/>
                         </w:rPr>
@@ -2192,6 +2209,7 @@
                       <w:r>
                         <w:rPr>
                           <w:rFonts w:ascii="Fira Mono Medium" w:hAnsi="Fira Mono Medium"/>
+                          <w:color w:val="000000" w:themeColor="text1"/>
                           <w:sz w:val="16"/>
                           <w:szCs w:val="16"/>
                         </w:rPr>
@@ -2532,8 +2550,6 @@
         </w:rPr>
         <w:br w:type="page"/>
       </w:r>
-      <w:bookmarkStart w:id="6" w:name="_GoBack"/>
-      <w:bookmarkEnd w:id="6"/>
       <w:r>
         <w:rPr>
           <w:rFonts w:ascii="Fira Mono Medium" w:hAnsi="Fira Mono Medium" w:cs="Arial"/>
@@ -4592,7 +4608,7 @@
 </file>
 
 <file path=customXml/itemProps1.xml><?xml version="1.0" encoding="utf-8"?>
-<ds:datastoreItem xmlns:ds="http://schemas.openxmlformats.org/officeDocument/2006/customXml" ds:itemID="{0AA1D2F7-79A6-4CF2-88B3-E060E4120021}">
+<ds:datastoreItem xmlns:ds="http://schemas.openxmlformats.org/officeDocument/2006/customXml" ds:itemID="{E979112F-5DED-48A8-8188-8BF77FB8EB74}">
   <ds:schemaRefs>
     <ds:schemaRef ds:uri="http://schemas.openxmlformats.org/officeDocument/2006/bibliography"/>
   </ds:schemaRefs>

</xml_diff>